<commit_message>
Add git pdf file
</commit_message>
<xml_diff>
--- a/Git.docx
+++ b/Git.docx
@@ -3,10 +3,112 @@
 <w:document xmlns:wpc="http://schemas.microsoft.com/office/word/2010/wordprocessingCanvas" xmlns:cx="http://schemas.microsoft.com/office/drawing/2014/chartex" xmlns:cx1="http://schemas.microsoft.com/office/drawing/2015/9/8/chartex" xmlns:cx2="http://schemas.microsoft.com/office/drawing/2015/10/21/chartex" xmlns:cx3="http://schemas.microsoft.com/office/drawing/2016/5/9/chartex" xmlns:cx4="http://schemas.microsoft.com/office/drawing/2016/5/10/chartex" xmlns:cx5="http://schemas.microsoft.com/office/drawing/2016/5/11/chartex" xmlns:cx6="http://schemas.microsoft.com/office/drawing/2016/5/12/chartex" xmlns:cx7="http://schemas.microsoft.com/office/drawing/2016/5/13/chartex" xmlns:cx8="http://schemas.microsoft.com/office/drawing/2016/5/14/chartex" xmlns:mc="http://schemas.openxmlformats.org/markup-compatibility/2006" xmlns:aink="http://schemas.microsoft.com/office/drawing/2016/ink" xmlns:am3d="http://schemas.microsoft.com/office/drawing/2017/model3d" xmlns:o="urn:schemas-microsoft-com:office:office" xmlns:r="http://schemas.openxmlformats.org/officeDocument/2006/relationships" xmlns:m="http://schemas.openxmlformats.org/officeDocument/2006/math" xmlns:v="urn:schemas-microsoft-com:vml" xmlns:wp14="http://schemas.microsoft.com/office/word/2010/wordprocessingDrawing" xmlns:wp="http://schemas.openxmlformats.org/drawingml/2006/wordprocessingDrawing" xmlns:w10="urn:schemas-microsoft-com:office:word" xmlns:w="http://schemas.openxmlformats.org/wordprocessingml/2006/main" xmlns:w14="http://schemas.microsoft.com/office/word/2010/wordml" xmlns:w15="http://schemas.microsoft.com/office/word/2012/wordml" xmlns:w16cex="http://schemas.microsoft.com/office/word/2018/wordml/cex" xmlns:w16cid="http://schemas.microsoft.com/office/word/2016/wordml/cid" xmlns:w16="http://schemas.microsoft.com/office/word/2018/wordml" xmlns:w16sdtdh="http://schemas.microsoft.com/office/word/2020/wordml/sdtdatahash" xmlns:w16se="http://schemas.microsoft.com/office/word/2015/wordml/symex" xmlns:wpg="http://schemas.microsoft.com/office/word/2010/wordprocessingGroup" xmlns:wpi="http://schemas.microsoft.com/office/word/2010/wordprocessingInk" xmlns:wne="http://schemas.microsoft.com/office/word/2006/wordml" xmlns:wps="http://schemas.microsoft.com/office/word/2010/wordprocessingShape" mc:Ignorable="w14 w15 w16se w16cid w16 w16cex w16sdtdh wp14">
   <w:body>
     <w:p>
+      <w:pPr>
+        <w:rPr>
+          <w:noProof/>
+        </w:rPr>
+      </w:pPr>
       <w:r>
         <w:rPr>
           <w:noProof/>
         </w:rPr>
+        <w:drawing>
+          <wp:inline distT="0" distB="0" distL="0" distR="0" wp14:anchorId="39479EC8" wp14:editId="422CF8FE">
+            <wp:extent cx="5943600" cy="1325245"/>
+            <wp:effectExtent l="0" t="0" r="0" b="8255"/>
+            <wp:docPr id="8" name="Picture 8"/>
+            <wp:cNvGraphicFramePr>
+              <a:graphicFrameLocks xmlns:a="http://schemas.openxmlformats.org/drawingml/2006/main" noChangeAspect="1"/>
+            </wp:cNvGraphicFramePr>
+            <a:graphic xmlns:a="http://schemas.openxmlformats.org/drawingml/2006/main">
+              <a:graphicData uri="http://schemas.openxmlformats.org/drawingml/2006/picture">
+                <pic:pic xmlns:pic="http://schemas.openxmlformats.org/drawingml/2006/picture">
+                  <pic:nvPicPr>
+                    <pic:cNvPr id="1" name=""/>
+                    <pic:cNvPicPr/>
+                  </pic:nvPicPr>
+                  <pic:blipFill>
+                    <a:blip r:embed="rId4"/>
+                    <a:stretch>
+                      <a:fillRect/>
+                    </a:stretch>
+                  </pic:blipFill>
+                  <pic:spPr>
+                    <a:xfrm>
+                      <a:off x="0" y="0"/>
+                      <a:ext cx="5943600" cy="1325245"/>
+                    </a:xfrm>
+                    <a:prstGeom prst="rect">
+                      <a:avLst/>
+                    </a:prstGeom>
+                  </pic:spPr>
+                </pic:pic>
+              </a:graphicData>
+            </a:graphic>
+          </wp:inline>
+        </w:drawing>
+      </w:r>
+    </w:p>
+    <w:p>
+      <w:pPr>
+        <w:rPr>
+          <w:noProof/>
+        </w:rPr>
+      </w:pPr>
+      <w:r>
+        <w:rPr>
+          <w:noProof/>
+        </w:rPr>
+        <w:drawing>
+          <wp:inline distT="0" distB="0" distL="0" distR="0" wp14:anchorId="52452610" wp14:editId="4F372FC5">
+            <wp:extent cx="5943600" cy="3242310"/>
+            <wp:effectExtent l="0" t="0" r="0" b="0"/>
+            <wp:docPr id="9" name="Picture 9"/>
+            <wp:cNvGraphicFramePr>
+              <a:graphicFrameLocks xmlns:a="http://schemas.openxmlformats.org/drawingml/2006/main" noChangeAspect="1"/>
+            </wp:cNvGraphicFramePr>
+            <a:graphic xmlns:a="http://schemas.openxmlformats.org/drawingml/2006/main">
+              <a:graphicData uri="http://schemas.openxmlformats.org/drawingml/2006/picture">
+                <pic:pic xmlns:pic="http://schemas.openxmlformats.org/drawingml/2006/picture">
+                  <pic:nvPicPr>
+                    <pic:cNvPr id="1" name=""/>
+                    <pic:cNvPicPr/>
+                  </pic:nvPicPr>
+                  <pic:blipFill>
+                    <a:blip r:embed="rId5"/>
+                    <a:stretch>
+                      <a:fillRect/>
+                    </a:stretch>
+                  </pic:blipFill>
+                  <pic:spPr>
+                    <a:xfrm>
+                      <a:off x="0" y="0"/>
+                      <a:ext cx="5943600" cy="3242310"/>
+                    </a:xfrm>
+                    <a:prstGeom prst="rect">
+                      <a:avLst/>
+                    </a:prstGeom>
+                  </pic:spPr>
+                </pic:pic>
+              </a:graphicData>
+            </a:graphic>
+          </wp:inline>
+        </w:drawing>
+      </w:r>
+    </w:p>
+    <w:p>
+      <w:pPr>
+        <w:rPr>
+          <w:noProof/>
+        </w:rPr>
+      </w:pPr>
+    </w:p>
+    <w:p>
+      <w:r>
+        <w:rPr>
+          <w:noProof/>
+        </w:rPr>
+        <w:lastRenderedPageBreak/>
         <w:drawing>
           <wp:inline distT="0" distB="0" distL="0" distR="0" wp14:anchorId="0B155C65" wp14:editId="62D0C06E">
             <wp:extent cx="5943600" cy="3277235"/>
@@ -23,7 +125,7 @@
                     <pic:cNvPicPr/>
                   </pic:nvPicPr>
                   <pic:blipFill>
-                    <a:blip r:embed="rId4"/>
+                    <a:blip r:embed="rId6"/>
                     <a:stretch>
                       <a:fillRect/>
                     </a:stretch>
@@ -65,7 +167,7 @@
                     <pic:cNvPicPr/>
                   </pic:nvPicPr>
                   <pic:blipFill>
-                    <a:blip r:embed="rId5"/>
+                    <a:blip r:embed="rId7"/>
                     <a:stretch>
                       <a:fillRect/>
                     </a:stretch>
@@ -105,7 +207,7 @@
                     <pic:cNvPicPr/>
                   </pic:nvPicPr>
                   <pic:blipFill>
-                    <a:blip r:embed="rId6"/>
+                    <a:blip r:embed="rId8"/>
                     <a:stretch>
                       <a:fillRect/>
                     </a:stretch>
@@ -149,7 +251,7 @@
                     <pic:cNvPicPr/>
                   </pic:nvPicPr>
                   <pic:blipFill>
-                    <a:blip r:embed="rId7"/>
+                    <a:blip r:embed="rId9"/>
                     <a:stretch>
                       <a:fillRect/>
                     </a:stretch>
@@ -189,7 +291,7 @@
                     <pic:cNvPicPr/>
                   </pic:nvPicPr>
                   <pic:blipFill>
-                    <a:blip r:embed="rId8"/>
+                    <a:blip r:embed="rId10"/>
                     <a:stretch>
                       <a:fillRect/>
                     </a:stretch>
@@ -230,7 +332,7 @@
                     <pic:cNvPicPr/>
                   </pic:nvPicPr>
                   <pic:blipFill>
-                    <a:blip r:embed="rId9"/>
+                    <a:blip r:embed="rId11"/>
                     <a:stretch>
                       <a:fillRect/>
                     </a:stretch>
@@ -272,7 +374,7 @@
                     <pic:cNvPicPr/>
                   </pic:nvPicPr>
                   <pic:blipFill>
-                    <a:blip r:embed="rId10"/>
+                    <a:blip r:embed="rId12"/>
                     <a:stretch>
                       <a:fillRect/>
                     </a:stretch>

</xml_diff>

<commit_message>
Modified git pdf and added Kubernetes pdf
</commit_message>
<xml_diff>
--- a/Git.docx
+++ b/Git.docx
@@ -5,12 +5,20 @@
     <w:p>
       <w:pPr>
         <w:rPr>
+          <w:b/>
+          <w:bCs/>
           <w:noProof/>
+          <w:sz w:val="32"/>
+          <w:szCs w:val="32"/>
         </w:rPr>
       </w:pPr>
       <w:r>
         <w:rPr>
+          <w:b/>
+          <w:bCs/>
           <w:noProof/>
+          <w:sz w:val="32"/>
+          <w:szCs w:val="32"/>
         </w:rPr>
         <w:drawing>
           <wp:inline distT="0" distB="0" distL="0" distR="0" wp14:anchorId="39479EC8" wp14:editId="422CF8FE">
@@ -52,12 +60,20 @@
     <w:p>
       <w:pPr>
         <w:rPr>
+          <w:b/>
+          <w:bCs/>
           <w:noProof/>
+          <w:sz w:val="32"/>
+          <w:szCs w:val="32"/>
         </w:rPr>
       </w:pPr>
       <w:r>
         <w:rPr>
+          <w:b/>
+          <w:bCs/>
           <w:noProof/>
+          <w:sz w:val="32"/>
+          <w:szCs w:val="32"/>
         </w:rPr>
         <w:drawing>
           <wp:inline distT="0" distB="0" distL="0" distR="0" wp14:anchorId="52452610" wp14:editId="4F372FC5">
@@ -99,14 +115,30 @@
     <w:p>
       <w:pPr>
         <w:rPr>
+          <w:b/>
+          <w:bCs/>
           <w:noProof/>
-        </w:rPr>
-      </w:pPr>
-    </w:p>
-    <w:p>
+          <w:sz w:val="32"/>
+          <w:szCs w:val="32"/>
+        </w:rPr>
+      </w:pPr>
+    </w:p>
+    <w:p>
+      <w:pPr>
+        <w:rPr>
+          <w:b/>
+          <w:bCs/>
+          <w:sz w:val="32"/>
+          <w:szCs w:val="32"/>
+        </w:rPr>
+      </w:pPr>
       <w:r>
         <w:rPr>
+          <w:b/>
+          <w:bCs/>
           <w:noProof/>
+          <w:sz w:val="32"/>
+          <w:szCs w:val="32"/>
         </w:rPr>
         <w:lastRenderedPageBreak/>
         <w:drawing>
@@ -147,9 +179,21 @@
       </w:r>
     </w:p>
     <w:p>
+      <w:pPr>
+        <w:rPr>
+          <w:b/>
+          <w:bCs/>
+          <w:sz w:val="32"/>
+          <w:szCs w:val="32"/>
+        </w:rPr>
+      </w:pPr>
       <w:r>
         <w:rPr>
+          <w:b/>
+          <w:bCs/>
           <w:noProof/>
+          <w:sz w:val="32"/>
+          <w:szCs w:val="32"/>
         </w:rPr>
         <w:drawing>
           <wp:inline distT="0" distB="0" distL="0" distR="0" wp14:anchorId="3C09012F" wp14:editId="3D07E487">
@@ -189,7 +233,11 @@
       </w:r>
       <w:r>
         <w:rPr>
+          <w:b/>
+          <w:bCs/>
           <w:noProof/>
+          <w:sz w:val="32"/>
+          <w:szCs w:val="32"/>
         </w:rPr>
         <w:drawing>
           <wp:inline distT="0" distB="0" distL="0" distR="0" wp14:anchorId="261E7991" wp14:editId="4EDEF8C8">
@@ -228,11 +276,32 @@
         </w:drawing>
       </w:r>
     </w:p>
-    <w:p/>
-    <w:p>
+    <w:p>
+      <w:pPr>
+        <w:rPr>
+          <w:b/>
+          <w:bCs/>
+          <w:sz w:val="32"/>
+          <w:szCs w:val="32"/>
+        </w:rPr>
+      </w:pPr>
+    </w:p>
+    <w:p>
+      <w:pPr>
+        <w:rPr>
+          <w:b/>
+          <w:bCs/>
+          <w:sz w:val="32"/>
+          <w:szCs w:val="32"/>
+        </w:rPr>
+      </w:pPr>
       <w:r>
         <w:rPr>
+          <w:b/>
+          <w:bCs/>
           <w:noProof/>
+          <w:sz w:val="32"/>
+          <w:szCs w:val="32"/>
         </w:rPr>
         <w:lastRenderedPageBreak/>
         <w:drawing>
@@ -273,7 +342,11 @@
       </w:r>
       <w:r>
         <w:rPr>
+          <w:b/>
+          <w:bCs/>
           <w:noProof/>
+          <w:sz w:val="32"/>
+          <w:szCs w:val="32"/>
         </w:rPr>
         <w:drawing>
           <wp:inline distT="0" distB="0" distL="0" distR="0" wp14:anchorId="46E36A53" wp14:editId="679ACB3F">
@@ -313,7 +386,11 @@
       </w:r>
       <w:r>
         <w:rPr>
+          <w:b/>
+          <w:bCs/>
           <w:noProof/>
+          <w:sz w:val="32"/>
+          <w:szCs w:val="32"/>
         </w:rPr>
         <w:lastRenderedPageBreak/>
         <w:drawing>
@@ -354,9 +431,21 @@
       </w:r>
     </w:p>
     <w:p>
+      <w:pPr>
+        <w:rPr>
+          <w:b/>
+          <w:bCs/>
+          <w:sz w:val="32"/>
+          <w:szCs w:val="32"/>
+        </w:rPr>
+      </w:pPr>
       <w:r>
         <w:rPr>
+          <w:b/>
+          <w:bCs/>
           <w:noProof/>
+          <w:sz w:val="32"/>
+          <w:szCs w:val="32"/>
         </w:rPr>
         <w:drawing>
           <wp:inline distT="0" distB="0" distL="0" distR="0" wp14:anchorId="273FCBED" wp14:editId="5B0263C0">
@@ -383,6 +472,204 @@
                     <a:xfrm>
                       <a:off x="0" y="0"/>
                       <a:ext cx="5943600" cy="1235710"/>
+                    </a:xfrm>
+                    <a:prstGeom prst="rect">
+                      <a:avLst/>
+                    </a:prstGeom>
+                  </pic:spPr>
+                </pic:pic>
+              </a:graphicData>
+            </a:graphic>
+          </wp:inline>
+        </w:drawing>
+      </w:r>
+    </w:p>
+    <w:p>
+      <w:pPr>
+        <w:rPr>
+          <w:b/>
+          <w:bCs/>
+          <w:sz w:val="32"/>
+          <w:szCs w:val="32"/>
+        </w:rPr>
+      </w:pPr>
+    </w:p>
+    <w:p>
+      <w:pPr>
+        <w:rPr>
+          <w:b/>
+          <w:bCs/>
+          <w:sz w:val="32"/>
+          <w:szCs w:val="32"/>
+        </w:rPr>
+      </w:pPr>
+    </w:p>
+    <w:p>
+      <w:pPr>
+        <w:rPr>
+          <w:b/>
+          <w:bCs/>
+          <w:sz w:val="32"/>
+          <w:szCs w:val="32"/>
+        </w:rPr>
+      </w:pPr>
+    </w:p>
+    <w:p>
+      <w:pPr>
+        <w:rPr>
+          <w:b/>
+          <w:bCs/>
+          <w:sz w:val="32"/>
+          <w:szCs w:val="32"/>
+        </w:rPr>
+      </w:pPr>
+    </w:p>
+    <w:p>
+      <w:pPr>
+        <w:rPr>
+          <w:b/>
+          <w:bCs/>
+          <w:sz w:val="32"/>
+          <w:szCs w:val="32"/>
+        </w:rPr>
+      </w:pPr>
+    </w:p>
+    <w:p>
+      <w:pPr>
+        <w:rPr>
+          <w:b/>
+          <w:bCs/>
+          <w:sz w:val="32"/>
+          <w:szCs w:val="32"/>
+        </w:rPr>
+      </w:pPr>
+    </w:p>
+    <w:p>
+      <w:pPr>
+        <w:rPr>
+          <w:b/>
+          <w:bCs/>
+          <w:sz w:val="32"/>
+          <w:szCs w:val="32"/>
+        </w:rPr>
+      </w:pPr>
+    </w:p>
+    <w:p>
+      <w:pPr>
+        <w:rPr>
+          <w:b/>
+          <w:bCs/>
+          <w:sz w:val="32"/>
+          <w:szCs w:val="32"/>
+        </w:rPr>
+      </w:pPr>
+    </w:p>
+    <w:p>
+      <w:pPr>
+        <w:rPr>
+          <w:b/>
+          <w:bCs/>
+          <w:sz w:val="32"/>
+          <w:szCs w:val="32"/>
+        </w:rPr>
+      </w:pPr>
+    </w:p>
+    <w:p>
+      <w:pPr>
+        <w:rPr>
+          <w:b/>
+          <w:bCs/>
+          <w:sz w:val="32"/>
+          <w:szCs w:val="32"/>
+        </w:rPr>
+      </w:pPr>
+    </w:p>
+    <w:p>
+      <w:pPr>
+        <w:rPr>
+          <w:b/>
+          <w:bCs/>
+          <w:sz w:val="32"/>
+          <w:szCs w:val="32"/>
+        </w:rPr>
+      </w:pPr>
+      <w:r>
+        <w:rPr>
+          <w:b/>
+          <w:bCs/>
+          <w:sz w:val="32"/>
+          <w:szCs w:val="32"/>
+        </w:rPr>
+        <w:t xml:space="preserve">Pushing to my </w:t>
+      </w:r>
+      <w:proofErr w:type="spellStart"/>
+      <w:r>
+        <w:rPr>
+          <w:b/>
+          <w:bCs/>
+          <w:sz w:val="32"/>
+          <w:szCs w:val="32"/>
+        </w:rPr>
+        <w:t>G</w:t>
+      </w:r>
+      <w:r>
+        <w:rPr>
+          <w:b/>
+          <w:bCs/>
+          <w:sz w:val="32"/>
+          <w:szCs w:val="32"/>
+        </w:rPr>
+        <w:t>ithub</w:t>
+      </w:r>
+      <w:proofErr w:type="spellEnd"/>
+      <w:r>
+        <w:rPr>
+          <w:b/>
+          <w:bCs/>
+          <w:sz w:val="32"/>
+          <w:szCs w:val="32"/>
+        </w:rPr>
+        <w:t xml:space="preserve"> repository</w:t>
+      </w:r>
+    </w:p>
+    <w:p>
+      <w:pPr>
+        <w:rPr>
+          <w:b/>
+          <w:bCs/>
+          <w:sz w:val="32"/>
+          <w:szCs w:val="32"/>
+        </w:rPr>
+      </w:pPr>
+      <w:r>
+        <w:rPr>
+          <w:noProof/>
+        </w:rPr>
+        <w:drawing>
+          <wp:inline distT="0" distB="0" distL="0" distR="0" wp14:anchorId="15A2E750" wp14:editId="05DE9969">
+            <wp:extent cx="5943600" cy="5223510"/>
+            <wp:effectExtent l="0" t="0" r="0" b="0"/>
+            <wp:docPr id="10" name="Picture 10"/>
+            <wp:cNvGraphicFramePr>
+              <a:graphicFrameLocks xmlns:a="http://schemas.openxmlformats.org/drawingml/2006/main" noChangeAspect="1"/>
+            </wp:cNvGraphicFramePr>
+            <a:graphic xmlns:a="http://schemas.openxmlformats.org/drawingml/2006/main">
+              <a:graphicData uri="http://schemas.openxmlformats.org/drawingml/2006/picture">
+                <pic:pic xmlns:pic="http://schemas.openxmlformats.org/drawingml/2006/picture">
+                  <pic:nvPicPr>
+                    <pic:cNvPr id="1" name=""/>
+                    <pic:cNvPicPr/>
+                  </pic:nvPicPr>
+                  <pic:blipFill>
+                    <a:blip r:embed="rId13"/>
+                    <a:stretch>
+                      <a:fillRect/>
+                    </a:stretch>
+                  </pic:blipFill>
+                  <pic:spPr>
+                    <a:xfrm>
+                      <a:off x="0" y="0"/>
+                      <a:ext cx="5943600" cy="5223510"/>
                     </a:xfrm>
                     <a:prstGeom prst="rect">
                       <a:avLst/>

</xml_diff>